<commit_message>
making structure more d=modular, by deviding it in different folders/layers
</commit_message>
<xml_diff>
--- a/100_Program_Challenge_CSharp.docx
+++ b/100_Program_Challenge_CSharp.docx
@@ -8295,6 +8295,893 @@
         </w:drawing>
       </w:r>
     </w:p>
+    <w:p/>
+    <w:p/>
+    <w:p/>
+    <w:p/>
+    <w:p/>
+    <w:p/>
+    <w:p/>
+    <w:p/>
+    <w:p/>
+    <w:p/>
+    <w:p/>
+    <w:p/>
+    <w:p>
+      <w:pPr>
+        <w:rPr>
+          <w:b/>
+          <w:bCs/>
+          <w:lang w:val="en-AU"/>
+        </w:rPr>
+      </w:pPr>
+      <w:r>
+        <w:rPr>
+          <w:b/>
+          <w:bCs/>
+          <w:lang w:val="en-AU"/>
+        </w:rPr>
+        <w:lastRenderedPageBreak/>
+        <w:t>1. Project Layering Idea</w:t>
+      </w:r>
+    </w:p>
+    <w:tbl>
+      <w:tblPr>
+        <w:tblW w:w="0" w:type="auto"/>
+        <w:tblCellSpacing w:w="15" w:type="dxa"/>
+        <w:tblBorders>
+          <w:top w:val="single" w:sz="4" w:space="0" w:color="auto"/>
+          <w:left w:val="single" w:sz="4" w:space="0" w:color="auto"/>
+          <w:bottom w:val="single" w:sz="4" w:space="0" w:color="auto"/>
+          <w:right w:val="single" w:sz="4" w:space="0" w:color="auto"/>
+          <w:insideH w:val="single" w:sz="4" w:space="0" w:color="auto"/>
+          <w:insideV w:val="single" w:sz="4" w:space="0" w:color="auto"/>
+        </w:tblBorders>
+        <w:tblCellMar>
+          <w:top w:w="15" w:type="dxa"/>
+          <w:left w:w="15" w:type="dxa"/>
+          <w:bottom w:w="15" w:type="dxa"/>
+          <w:right w:w="15" w:type="dxa"/>
+        </w:tblCellMar>
+        <w:tblLook w:val="04A0" w:firstRow="1" w:lastRow="0" w:firstColumn="1" w:lastColumn="0" w:noHBand="0" w:noVBand="1"/>
+      </w:tblPr>
+      <w:tblGrid>
+        <w:gridCol w:w="1169"/>
+        <w:gridCol w:w="2960"/>
+        <w:gridCol w:w="4621"/>
+      </w:tblGrid>
+      <w:tr>
+        <w:trPr>
+          <w:tblHeader/>
+          <w:tblCellSpacing w:w="15" w:type="dxa"/>
+        </w:trPr>
+        <w:tc>
+          <w:tcPr>
+            <w:tcW w:w="0" w:type="auto"/>
+            <w:vAlign w:val="center"/>
+            <w:hideMark/>
+          </w:tcPr>
+          <w:p>
+            <w:pPr>
+              <w:rPr>
+                <w:b/>
+                <w:bCs/>
+                <w:lang w:val="en-AU"/>
+              </w:rPr>
+            </w:pPr>
+            <w:r>
+              <w:rPr>
+                <w:b/>
+                <w:bCs/>
+                <w:lang w:val="en-AU"/>
+              </w:rPr>
+              <w:t>Layer</w:t>
+            </w:r>
+          </w:p>
+        </w:tc>
+        <w:tc>
+          <w:tcPr>
+            <w:tcW w:w="0" w:type="auto"/>
+            <w:vAlign w:val="center"/>
+            <w:hideMark/>
+          </w:tcPr>
+          <w:p>
+            <w:pPr>
+              <w:rPr>
+                <w:b/>
+                <w:bCs/>
+                <w:lang w:val="en-AU"/>
+              </w:rPr>
+            </w:pPr>
+            <w:r>
+              <w:rPr>
+                <w:b/>
+                <w:bCs/>
+                <w:lang w:val="en-AU"/>
+              </w:rPr>
+              <w:t>Project Name Example</w:t>
+            </w:r>
+          </w:p>
+        </w:tc>
+        <w:tc>
+          <w:tcPr>
+            <w:tcW w:w="0" w:type="auto"/>
+            <w:vAlign w:val="center"/>
+            <w:hideMark/>
+          </w:tcPr>
+          <w:p>
+            <w:pPr>
+              <w:rPr>
+                <w:b/>
+                <w:bCs/>
+                <w:lang w:val="en-AU"/>
+              </w:rPr>
+            </w:pPr>
+            <w:r>
+              <w:rPr>
+                <w:b/>
+                <w:bCs/>
+                <w:lang w:val="en-AU"/>
+              </w:rPr>
+              <w:t>Responsibility</w:t>
+            </w:r>
+          </w:p>
+        </w:tc>
+      </w:tr>
+      <w:tr>
+        <w:trPr>
+          <w:tblCellSpacing w:w="15" w:type="dxa"/>
+        </w:trPr>
+        <w:tc>
+          <w:tcPr>
+            <w:tcW w:w="0" w:type="auto"/>
+            <w:vAlign w:val="center"/>
+            <w:hideMark/>
+          </w:tcPr>
+          <w:p>
+            <w:pPr>
+              <w:rPr>
+                <w:lang w:val="en-AU"/>
+              </w:rPr>
+            </w:pPr>
+            <w:r>
+              <w:rPr>
+                <w:lang w:val="en-AU"/>
+              </w:rPr>
+              <w:t>Models</w:t>
+            </w:r>
+          </w:p>
+        </w:tc>
+        <w:tc>
+          <w:tcPr>
+            <w:tcW w:w="0" w:type="auto"/>
+            <w:vAlign w:val="center"/>
+            <w:hideMark/>
+          </w:tcPr>
+          <w:p>
+            <w:pPr>
+              <w:rPr>
+                <w:lang w:val="en-AU"/>
+              </w:rPr>
+            </w:pPr>
+            <w:proofErr w:type="spellStart"/>
+            <w:r>
+              <w:rPr>
+                <w:lang w:val="en-AU"/>
+              </w:rPr>
+              <w:t>YourApp.Models</w:t>
+            </w:r>
+            <w:proofErr w:type="spellEnd"/>
+          </w:p>
+        </w:tc>
+        <w:tc>
+          <w:tcPr>
+            <w:tcW w:w="0" w:type="auto"/>
+            <w:vAlign w:val="center"/>
+            <w:hideMark/>
+          </w:tcPr>
+          <w:p>
+            <w:pPr>
+              <w:rPr>
+                <w:lang w:val="en-AU"/>
+              </w:rPr>
+            </w:pPr>
+            <w:r>
+              <w:rPr>
+                <w:lang w:val="en-AU"/>
+              </w:rPr>
+              <w:t>Data structures, entities, POCO classes</w:t>
+            </w:r>
+          </w:p>
+        </w:tc>
+      </w:tr>
+      <w:tr>
+        <w:trPr>
+          <w:tblCellSpacing w:w="15" w:type="dxa"/>
+        </w:trPr>
+        <w:tc>
+          <w:tcPr>
+            <w:tcW w:w="0" w:type="auto"/>
+            <w:vAlign w:val="center"/>
+            <w:hideMark/>
+          </w:tcPr>
+          <w:p>
+            <w:pPr>
+              <w:rPr>
+                <w:lang w:val="en-AU"/>
+              </w:rPr>
+            </w:pPr>
+            <w:r>
+              <w:rPr>
+                <w:lang w:val="en-AU"/>
+              </w:rPr>
+              <w:t>Data Access</w:t>
+            </w:r>
+          </w:p>
+        </w:tc>
+        <w:tc>
+          <w:tcPr>
+            <w:tcW w:w="0" w:type="auto"/>
+            <w:vAlign w:val="center"/>
+            <w:hideMark/>
+          </w:tcPr>
+          <w:p>
+            <w:pPr>
+              <w:rPr>
+                <w:lang w:val="en-AU"/>
+              </w:rPr>
+            </w:pPr>
+            <w:proofErr w:type="spellStart"/>
+            <w:r>
+              <w:rPr>
+                <w:lang w:val="en-AU"/>
+              </w:rPr>
+              <w:t>YourApp.Data</w:t>
+            </w:r>
+            <w:proofErr w:type="spellEnd"/>
+          </w:p>
+        </w:tc>
+        <w:tc>
+          <w:tcPr>
+            <w:tcW w:w="0" w:type="auto"/>
+            <w:vAlign w:val="center"/>
+            <w:hideMark/>
+          </w:tcPr>
+          <w:p>
+            <w:pPr>
+              <w:rPr>
+                <w:lang w:val="en-AU"/>
+              </w:rPr>
+            </w:pPr>
+            <w:r>
+              <w:rPr>
+                <w:lang w:val="en-AU"/>
+              </w:rPr>
+              <w:t>Database context, repositories, EF models</w:t>
+            </w:r>
+          </w:p>
+        </w:tc>
+      </w:tr>
+      <w:tr>
+        <w:trPr>
+          <w:tblCellSpacing w:w="15" w:type="dxa"/>
+        </w:trPr>
+        <w:tc>
+          <w:tcPr>
+            <w:tcW w:w="0" w:type="auto"/>
+            <w:vAlign w:val="center"/>
+            <w:hideMark/>
+          </w:tcPr>
+          <w:p>
+            <w:pPr>
+              <w:rPr>
+                <w:lang w:val="en-AU"/>
+              </w:rPr>
+            </w:pPr>
+            <w:r>
+              <w:rPr>
+                <w:lang w:val="en-AU"/>
+              </w:rPr>
+              <w:t>Services</w:t>
+            </w:r>
+          </w:p>
+        </w:tc>
+        <w:tc>
+          <w:tcPr>
+            <w:tcW w:w="0" w:type="auto"/>
+            <w:vAlign w:val="center"/>
+            <w:hideMark/>
+          </w:tcPr>
+          <w:p>
+            <w:pPr>
+              <w:rPr>
+                <w:lang w:val="en-AU"/>
+              </w:rPr>
+            </w:pPr>
+            <w:proofErr w:type="spellStart"/>
+            <w:r>
+              <w:rPr>
+                <w:lang w:val="en-AU"/>
+              </w:rPr>
+              <w:t>YourApp.Services</w:t>
+            </w:r>
+            <w:proofErr w:type="spellEnd"/>
+          </w:p>
+        </w:tc>
+        <w:tc>
+          <w:tcPr>
+            <w:tcW w:w="0" w:type="auto"/>
+            <w:vAlign w:val="center"/>
+            <w:hideMark/>
+          </w:tcPr>
+          <w:p>
+            <w:pPr>
+              <w:rPr>
+                <w:lang w:val="en-AU"/>
+              </w:rPr>
+            </w:pPr>
+            <w:r>
+              <w:rPr>
+                <w:lang w:val="en-AU"/>
+              </w:rPr>
+              <w:t>Business logic, service classes, domain rules</w:t>
+            </w:r>
+          </w:p>
+        </w:tc>
+      </w:tr>
+      <w:tr>
+        <w:trPr>
+          <w:tblCellSpacing w:w="15" w:type="dxa"/>
+        </w:trPr>
+        <w:tc>
+          <w:tcPr>
+            <w:tcW w:w="0" w:type="auto"/>
+            <w:vAlign w:val="center"/>
+            <w:hideMark/>
+          </w:tcPr>
+          <w:p>
+            <w:pPr>
+              <w:rPr>
+                <w:lang w:val="en-AU"/>
+              </w:rPr>
+            </w:pPr>
+            <w:r>
+              <w:rPr>
+                <w:lang w:val="en-AU"/>
+              </w:rPr>
+              <w:t>API / UI</w:t>
+            </w:r>
+          </w:p>
+        </w:tc>
+        <w:tc>
+          <w:tcPr>
+            <w:tcW w:w="0" w:type="auto"/>
+            <w:vAlign w:val="center"/>
+            <w:hideMark/>
+          </w:tcPr>
+          <w:p>
+            <w:pPr>
+              <w:rPr>
+                <w:lang w:val="en-AU"/>
+              </w:rPr>
+            </w:pPr>
+            <w:proofErr w:type="spellStart"/>
+            <w:r>
+              <w:rPr>
+                <w:lang w:val="en-AU"/>
+              </w:rPr>
+              <w:t>YourApp.WebApi</w:t>
+            </w:r>
+            <w:proofErr w:type="spellEnd"/>
+            <w:r>
+              <w:rPr>
+                <w:lang w:val="en-AU"/>
+              </w:rPr>
+              <w:t xml:space="preserve"> or </w:t>
+            </w:r>
+            <w:proofErr w:type="spellStart"/>
+            <w:r>
+              <w:rPr>
+                <w:lang w:val="en-AU"/>
+              </w:rPr>
+              <w:t>YourApp.UI</w:t>
+            </w:r>
+            <w:proofErr w:type="spellEnd"/>
+          </w:p>
+        </w:tc>
+        <w:tc>
+          <w:tcPr>
+            <w:tcW w:w="0" w:type="auto"/>
+            <w:vAlign w:val="center"/>
+            <w:hideMark/>
+          </w:tcPr>
+          <w:p>
+            <w:pPr>
+              <w:rPr>
+                <w:lang w:val="en-AU"/>
+              </w:rPr>
+            </w:pPr>
+            <w:r>
+              <w:rPr>
+                <w:lang w:val="en-AU"/>
+              </w:rPr>
+              <w:t>Presentation layer, controllers, views, API endpoints</w:t>
+            </w:r>
+          </w:p>
+        </w:tc>
+      </w:tr>
+      <w:tr>
+        <w:trPr>
+          <w:tblCellSpacing w:w="15" w:type="dxa"/>
+        </w:trPr>
+        <w:tc>
+          <w:tcPr>
+            <w:tcW w:w="0" w:type="auto"/>
+            <w:vAlign w:val="center"/>
+            <w:hideMark/>
+          </w:tcPr>
+          <w:p>
+            <w:pPr>
+              <w:rPr>
+                <w:lang w:val="en-AU"/>
+              </w:rPr>
+            </w:pPr>
+            <w:r>
+              <w:rPr>
+                <w:lang w:val="en-AU"/>
+              </w:rPr>
+              <w:t>Tests</w:t>
+            </w:r>
+          </w:p>
+        </w:tc>
+        <w:tc>
+          <w:tcPr>
+            <w:tcW w:w="0" w:type="auto"/>
+            <w:vAlign w:val="center"/>
+            <w:hideMark/>
+          </w:tcPr>
+          <w:p>
+            <w:pPr>
+              <w:rPr>
+                <w:lang w:val="en-AU"/>
+              </w:rPr>
+            </w:pPr>
+            <w:proofErr w:type="spellStart"/>
+            <w:r>
+              <w:rPr>
+                <w:lang w:val="en-AU"/>
+              </w:rPr>
+              <w:t>YourApp.Tests</w:t>
+            </w:r>
+            <w:proofErr w:type="spellEnd"/>
+          </w:p>
+        </w:tc>
+        <w:tc>
+          <w:tcPr>
+            <w:tcW w:w="0" w:type="auto"/>
+            <w:vAlign w:val="center"/>
+            <w:hideMark/>
+          </w:tcPr>
+          <w:p>
+            <w:pPr>
+              <w:rPr>
+                <w:lang w:val="en-AU"/>
+              </w:rPr>
+            </w:pPr>
+            <w:r>
+              <w:rPr>
+                <w:lang w:val="en-AU"/>
+              </w:rPr>
+              <w:t>Unit, integration tests</w:t>
+            </w:r>
+          </w:p>
+        </w:tc>
+      </w:tr>
+    </w:tbl>
+    <w:p>
+      <w:pPr>
+        <w:rPr>
+          <w:b/>
+          <w:bCs/>
+          <w:lang w:val="en-AU"/>
+        </w:rPr>
+      </w:pPr>
+      <w:r>
+        <w:br/>
+      </w:r>
+      <w:r>
+        <w:br/>
+      </w:r>
+      <w:r>
+        <w:br/>
+      </w:r>
+      <w:r>
+        <w:rPr>
+          <w:b/>
+          <w:bCs/>
+          <w:lang w:val="en-AU"/>
+        </w:rPr>
+        <w:t>2. Checklist / Mini-Guide Before You Start a Class or Module</w:t>
+      </w:r>
+    </w:p>
+    <w:p>
+      <w:pPr>
+        <w:rPr>
+          <w:lang w:val="en-AU"/>
+        </w:rPr>
+      </w:pPr>
+      <w:r>
+        <w:rPr>
+          <w:b/>
+          <w:bCs/>
+          <w:lang w:val="en-AU"/>
+        </w:rPr>
+        <w:t>Before creating a class/module, ask yourself:</w:t>
+      </w:r>
+    </w:p>
+    <w:p>
+      <w:pPr>
+        <w:rPr>
+          <w:b/>
+          <w:bCs/>
+          <w:lang w:val="en-AU"/>
+        </w:rPr>
+      </w:pPr>
+      <w:r>
+        <w:rPr>
+          <w:b/>
+          <w:bCs/>
+          <w:lang w:val="en-AU"/>
+        </w:rPr>
+        <w:t>Step 1: Define the Layer</w:t>
+      </w:r>
+    </w:p>
+    <w:p>
+      <w:pPr>
+        <w:numPr>
+          <w:ilvl w:val="0"/>
+          <w:numId w:val="10"/>
+        </w:numPr>
+        <w:rPr>
+          <w:lang w:val="en-AU"/>
+        </w:rPr>
+      </w:pPr>
+      <w:r>
+        <w:rPr>
+          <w:lang w:val="en-AU"/>
+        </w:rPr>
+        <w:t>What layer does this belong to?</w:t>
+      </w:r>
+      <w:r>
+        <w:rPr>
+          <w:lang w:val="en-AU"/>
+        </w:rPr>
+        <w:br/>
+        <w:t>(Model, Data, Service, UI, Helper, Manager, etc.)</w:t>
+      </w:r>
+    </w:p>
+    <w:p>
+      <w:pPr>
+        <w:rPr>
+          <w:b/>
+          <w:bCs/>
+          <w:lang w:val="en-AU"/>
+        </w:rPr>
+      </w:pPr>
+      <w:r>
+        <w:rPr>
+          <w:b/>
+          <w:bCs/>
+          <w:lang w:val="en-AU"/>
+        </w:rPr>
+        <w:t>Step 2: Single Responsibility</w:t>
+      </w:r>
+    </w:p>
+    <w:p>
+      <w:pPr>
+        <w:numPr>
+          <w:ilvl w:val="0"/>
+          <w:numId w:val="11"/>
+        </w:numPr>
+        <w:rPr>
+          <w:lang w:val="en-AU"/>
+        </w:rPr>
+      </w:pPr>
+      <w:r>
+        <w:rPr>
+          <w:lang w:val="en-AU"/>
+        </w:rPr>
+        <w:t xml:space="preserve">What is this class/module’s </w:t>
+      </w:r>
+      <w:r>
+        <w:rPr>
+          <w:i/>
+          <w:iCs/>
+          <w:lang w:val="en-AU"/>
+        </w:rPr>
+        <w:t>only</w:t>
+      </w:r>
+      <w:r>
+        <w:rPr>
+          <w:lang w:val="en-AU"/>
+        </w:rPr>
+        <w:t xml:space="preserve"> responsibility?</w:t>
+      </w:r>
+    </w:p>
+    <w:p>
+      <w:pPr>
+        <w:numPr>
+          <w:ilvl w:val="0"/>
+          <w:numId w:val="11"/>
+        </w:numPr>
+        <w:rPr>
+          <w:lang w:val="en-AU"/>
+        </w:rPr>
+      </w:pPr>
+      <w:r>
+        <w:rPr>
+          <w:lang w:val="en-AU"/>
+        </w:rPr>
+        <w:t>Will this class do one thing or many things?</w:t>
+      </w:r>
+    </w:p>
+    <w:p>
+      <w:pPr>
+        <w:rPr>
+          <w:b/>
+          <w:bCs/>
+          <w:lang w:val="en-AU"/>
+        </w:rPr>
+      </w:pPr>
+      <w:r>
+        <w:rPr>
+          <w:b/>
+          <w:bCs/>
+          <w:lang w:val="en-AU"/>
+        </w:rPr>
+        <w:t>Step 3: Dependencies</w:t>
+      </w:r>
+    </w:p>
+    <w:p>
+      <w:pPr>
+        <w:numPr>
+          <w:ilvl w:val="0"/>
+          <w:numId w:val="12"/>
+        </w:numPr>
+        <w:rPr>
+          <w:lang w:val="en-AU"/>
+        </w:rPr>
+      </w:pPr>
+      <w:r>
+        <w:rPr>
+          <w:lang w:val="en-AU"/>
+        </w:rPr>
+        <w:t>Does this class depend on other classes/services?</w:t>
+      </w:r>
+    </w:p>
+    <w:p>
+      <w:pPr>
+        <w:numPr>
+          <w:ilvl w:val="0"/>
+          <w:numId w:val="12"/>
+        </w:numPr>
+        <w:rPr>
+          <w:lang w:val="en-AU"/>
+        </w:rPr>
+      </w:pPr>
+      <w:r>
+        <w:rPr>
+          <w:lang w:val="en-AU"/>
+        </w:rPr>
+        <w:t>How will those dependencies be provided? (Constructor Injection? Setter Injection?)</w:t>
+      </w:r>
+    </w:p>
+    <w:p>
+      <w:pPr>
+        <w:rPr>
+          <w:b/>
+          <w:bCs/>
+          <w:lang w:val="en-AU"/>
+        </w:rPr>
+      </w:pPr>
+      <w:r>
+        <w:rPr>
+          <w:b/>
+          <w:bCs/>
+          <w:lang w:val="en-AU"/>
+        </w:rPr>
+        <w:t>Step 4: Access &amp; Visibility</w:t>
+      </w:r>
+    </w:p>
+    <w:p>
+      <w:pPr>
+        <w:numPr>
+          <w:ilvl w:val="0"/>
+          <w:numId w:val="13"/>
+        </w:numPr>
+        <w:rPr>
+          <w:lang w:val="en-AU"/>
+        </w:rPr>
+      </w:pPr>
+      <w:r>
+        <w:rPr>
+          <w:lang w:val="en-AU"/>
+        </w:rPr>
+        <w:t>What should be public, private, internal?</w:t>
+      </w:r>
+    </w:p>
+    <w:p>
+      <w:pPr>
+        <w:numPr>
+          <w:ilvl w:val="0"/>
+          <w:numId w:val="13"/>
+        </w:numPr>
+        <w:rPr>
+          <w:lang w:val="en-AU"/>
+        </w:rPr>
+      </w:pPr>
+      <w:r>
+        <w:rPr>
+          <w:lang w:val="en-AU"/>
+        </w:rPr>
+        <w:t>Who needs access to this class?</w:t>
+      </w:r>
+    </w:p>
+    <w:p>
+      <w:pPr>
+        <w:rPr>
+          <w:b/>
+          <w:bCs/>
+          <w:lang w:val="en-AU"/>
+        </w:rPr>
+      </w:pPr>
+      <w:r>
+        <w:rPr>
+          <w:b/>
+          <w:bCs/>
+          <w:lang w:val="en-AU"/>
+        </w:rPr>
+        <w:t>Step 5: Interaction</w:t>
+      </w:r>
+    </w:p>
+    <w:p>
+      <w:pPr>
+        <w:numPr>
+          <w:ilvl w:val="0"/>
+          <w:numId w:val="14"/>
+        </w:numPr>
+        <w:rPr>
+          <w:lang w:val="en-AU"/>
+        </w:rPr>
+      </w:pPr>
+      <w:r>
+        <w:rPr>
+          <w:lang w:val="en-AU"/>
+        </w:rPr>
+        <w:lastRenderedPageBreak/>
+        <w:t>How will other parts of the app interact with this?</w:t>
+      </w:r>
+    </w:p>
+    <w:p>
+      <w:pPr>
+        <w:numPr>
+          <w:ilvl w:val="0"/>
+          <w:numId w:val="14"/>
+        </w:numPr>
+        <w:rPr>
+          <w:lang w:val="en-AU"/>
+        </w:rPr>
+      </w:pPr>
+      <w:r>
+        <w:rPr>
+          <w:lang w:val="en-AU"/>
+        </w:rPr>
+        <w:t>What interface or contract will it expose?</w:t>
+      </w:r>
+    </w:p>
+    <w:p>
+      <w:pPr>
+        <w:rPr>
+          <w:b/>
+          <w:bCs/>
+          <w:lang w:val="en-AU"/>
+        </w:rPr>
+      </w:pPr>
+      <w:r>
+        <w:rPr>
+          <w:b/>
+          <w:bCs/>
+          <w:lang w:val="en-AU"/>
+        </w:rPr>
+        <w:t>Step 6: Error Handling</w:t>
+      </w:r>
+    </w:p>
+    <w:p>
+      <w:pPr>
+        <w:numPr>
+          <w:ilvl w:val="0"/>
+          <w:numId w:val="15"/>
+        </w:numPr>
+        <w:rPr>
+          <w:lang w:val="en-AU"/>
+        </w:rPr>
+      </w:pPr>
+      <w:r>
+        <w:rPr>
+          <w:lang w:val="en-AU"/>
+        </w:rPr>
+        <w:t>What errors/exceptions can happen here?</w:t>
+      </w:r>
+    </w:p>
+    <w:p>
+      <w:pPr>
+        <w:numPr>
+          <w:ilvl w:val="0"/>
+          <w:numId w:val="15"/>
+        </w:numPr>
+        <w:rPr>
+          <w:lang w:val="en-AU"/>
+        </w:rPr>
+      </w:pPr>
+      <w:r>
+        <w:rPr>
+          <w:lang w:val="en-AU"/>
+        </w:rPr>
+        <w:t>How will those be handled or propagated?</w:t>
+      </w:r>
+    </w:p>
+    <w:p>
+      <w:pPr>
+        <w:rPr>
+          <w:b/>
+          <w:bCs/>
+          <w:lang w:val="en-AU"/>
+        </w:rPr>
+      </w:pPr>
+      <w:r>
+        <w:rPr>
+          <w:b/>
+          <w:bCs/>
+          <w:lang w:val="en-AU"/>
+        </w:rPr>
+        <w:t>Step 7: Testing</w:t>
+      </w:r>
+    </w:p>
+    <w:p>
+      <w:pPr>
+        <w:numPr>
+          <w:ilvl w:val="0"/>
+          <w:numId w:val="16"/>
+        </w:numPr>
+        <w:rPr>
+          <w:lang w:val="en-AU"/>
+        </w:rPr>
+      </w:pPr>
+      <w:r>
+        <w:rPr>
+          <w:lang w:val="en-AU"/>
+        </w:rPr>
+        <w:t>How will I test this class?</w:t>
+      </w:r>
+    </w:p>
+    <w:p>
+      <w:pPr>
+        <w:numPr>
+          <w:ilvl w:val="0"/>
+          <w:numId w:val="16"/>
+        </w:numPr>
+        <w:rPr>
+          <w:lang w:val="en-AU"/>
+        </w:rPr>
+      </w:pPr>
+      <w:r>
+        <w:rPr>
+          <w:lang w:val="en-AU"/>
+        </w:rPr>
+        <w:t>Can dependencies be mocked or stubbed easily?</w:t>
+      </w:r>
+    </w:p>
+    <w:p/>
     <w:sectPr>
       <w:pgSz w:w="12240" w:h="15840"/>
       <w:pgMar w:top="1440" w:right="1800" w:bottom="1440" w:left="1800" w:header="720" w:footer="720" w:gutter="0"/>
@@ -8478,6 +9365,1049 @@
       </w:rPr>
     </w:lvl>
   </w:abstractNum>
+  <w:abstractNum w:abstractNumId="9" w15:restartNumberingAfterBreak="0">
+    <w:nsid w:val="0EC559C8"/>
+    <w:multiLevelType w:val="multilevel"/>
+    <w:tmpl w:val="307A2352"/>
+    <w:lvl w:ilvl="0">
+      <w:start w:val="1"/>
+      <w:numFmt w:val="bullet"/>
+      <w:lvlText w:val=""/>
+      <w:lvlJc w:val="left"/>
+      <w:pPr>
+        <w:tabs>
+          <w:tab w:val="num" w:pos="720"/>
+        </w:tabs>
+        <w:ind w:left="720" w:hanging="360"/>
+      </w:pPr>
+      <w:rPr>
+        <w:rFonts w:ascii="Symbol" w:hAnsi="Symbol" w:hint="default"/>
+        <w:sz w:val="20"/>
+      </w:rPr>
+    </w:lvl>
+    <w:lvl w:ilvl="1" w:tentative="1">
+      <w:start w:val="1"/>
+      <w:numFmt w:val="bullet"/>
+      <w:lvlText w:val="o"/>
+      <w:lvlJc w:val="left"/>
+      <w:pPr>
+        <w:tabs>
+          <w:tab w:val="num" w:pos="1440"/>
+        </w:tabs>
+        <w:ind w:left="1440" w:hanging="360"/>
+      </w:pPr>
+      <w:rPr>
+        <w:rFonts w:ascii="Courier New" w:hAnsi="Courier New" w:hint="default"/>
+        <w:sz w:val="20"/>
+      </w:rPr>
+    </w:lvl>
+    <w:lvl w:ilvl="2" w:tentative="1">
+      <w:start w:val="1"/>
+      <w:numFmt w:val="bullet"/>
+      <w:lvlText w:val=""/>
+      <w:lvlJc w:val="left"/>
+      <w:pPr>
+        <w:tabs>
+          <w:tab w:val="num" w:pos="2160"/>
+        </w:tabs>
+        <w:ind w:left="2160" w:hanging="360"/>
+      </w:pPr>
+      <w:rPr>
+        <w:rFonts w:ascii="Wingdings" w:hAnsi="Wingdings" w:hint="default"/>
+        <w:sz w:val="20"/>
+      </w:rPr>
+    </w:lvl>
+    <w:lvl w:ilvl="3" w:tentative="1">
+      <w:start w:val="1"/>
+      <w:numFmt w:val="bullet"/>
+      <w:lvlText w:val=""/>
+      <w:lvlJc w:val="left"/>
+      <w:pPr>
+        <w:tabs>
+          <w:tab w:val="num" w:pos="2880"/>
+        </w:tabs>
+        <w:ind w:left="2880" w:hanging="360"/>
+      </w:pPr>
+      <w:rPr>
+        <w:rFonts w:ascii="Wingdings" w:hAnsi="Wingdings" w:hint="default"/>
+        <w:sz w:val="20"/>
+      </w:rPr>
+    </w:lvl>
+    <w:lvl w:ilvl="4" w:tentative="1">
+      <w:start w:val="1"/>
+      <w:numFmt w:val="bullet"/>
+      <w:lvlText w:val=""/>
+      <w:lvlJc w:val="left"/>
+      <w:pPr>
+        <w:tabs>
+          <w:tab w:val="num" w:pos="3600"/>
+        </w:tabs>
+        <w:ind w:left="3600" w:hanging="360"/>
+      </w:pPr>
+      <w:rPr>
+        <w:rFonts w:ascii="Wingdings" w:hAnsi="Wingdings" w:hint="default"/>
+        <w:sz w:val="20"/>
+      </w:rPr>
+    </w:lvl>
+    <w:lvl w:ilvl="5" w:tentative="1">
+      <w:start w:val="1"/>
+      <w:numFmt w:val="bullet"/>
+      <w:lvlText w:val=""/>
+      <w:lvlJc w:val="left"/>
+      <w:pPr>
+        <w:tabs>
+          <w:tab w:val="num" w:pos="4320"/>
+        </w:tabs>
+        <w:ind w:left="4320" w:hanging="360"/>
+      </w:pPr>
+      <w:rPr>
+        <w:rFonts w:ascii="Wingdings" w:hAnsi="Wingdings" w:hint="default"/>
+        <w:sz w:val="20"/>
+      </w:rPr>
+    </w:lvl>
+    <w:lvl w:ilvl="6" w:tentative="1">
+      <w:start w:val="1"/>
+      <w:numFmt w:val="bullet"/>
+      <w:lvlText w:val=""/>
+      <w:lvlJc w:val="left"/>
+      <w:pPr>
+        <w:tabs>
+          <w:tab w:val="num" w:pos="5040"/>
+        </w:tabs>
+        <w:ind w:left="5040" w:hanging="360"/>
+      </w:pPr>
+      <w:rPr>
+        <w:rFonts w:ascii="Wingdings" w:hAnsi="Wingdings" w:hint="default"/>
+        <w:sz w:val="20"/>
+      </w:rPr>
+    </w:lvl>
+    <w:lvl w:ilvl="7" w:tentative="1">
+      <w:start w:val="1"/>
+      <w:numFmt w:val="bullet"/>
+      <w:lvlText w:val=""/>
+      <w:lvlJc w:val="left"/>
+      <w:pPr>
+        <w:tabs>
+          <w:tab w:val="num" w:pos="5760"/>
+        </w:tabs>
+        <w:ind w:left="5760" w:hanging="360"/>
+      </w:pPr>
+      <w:rPr>
+        <w:rFonts w:ascii="Wingdings" w:hAnsi="Wingdings" w:hint="default"/>
+        <w:sz w:val="20"/>
+      </w:rPr>
+    </w:lvl>
+    <w:lvl w:ilvl="8" w:tentative="1">
+      <w:start w:val="1"/>
+      <w:numFmt w:val="bullet"/>
+      <w:lvlText w:val=""/>
+      <w:lvlJc w:val="left"/>
+      <w:pPr>
+        <w:tabs>
+          <w:tab w:val="num" w:pos="6480"/>
+        </w:tabs>
+        <w:ind w:left="6480" w:hanging="360"/>
+      </w:pPr>
+      <w:rPr>
+        <w:rFonts w:ascii="Wingdings" w:hAnsi="Wingdings" w:hint="default"/>
+        <w:sz w:val="20"/>
+      </w:rPr>
+    </w:lvl>
+  </w:abstractNum>
+  <w:abstractNum w:abstractNumId="10" w15:restartNumberingAfterBreak="0">
+    <w:nsid w:val="14134E4C"/>
+    <w:multiLevelType w:val="multilevel"/>
+    <w:tmpl w:val="12688A18"/>
+    <w:lvl w:ilvl="0">
+      <w:start w:val="1"/>
+      <w:numFmt w:val="bullet"/>
+      <w:lvlText w:val=""/>
+      <w:lvlJc w:val="left"/>
+      <w:pPr>
+        <w:tabs>
+          <w:tab w:val="num" w:pos="720"/>
+        </w:tabs>
+        <w:ind w:left="720" w:hanging="360"/>
+      </w:pPr>
+      <w:rPr>
+        <w:rFonts w:ascii="Symbol" w:hAnsi="Symbol" w:hint="default"/>
+        <w:sz w:val="20"/>
+      </w:rPr>
+    </w:lvl>
+    <w:lvl w:ilvl="1" w:tentative="1">
+      <w:start w:val="1"/>
+      <w:numFmt w:val="bullet"/>
+      <w:lvlText w:val="o"/>
+      <w:lvlJc w:val="left"/>
+      <w:pPr>
+        <w:tabs>
+          <w:tab w:val="num" w:pos="1440"/>
+        </w:tabs>
+        <w:ind w:left="1440" w:hanging="360"/>
+      </w:pPr>
+      <w:rPr>
+        <w:rFonts w:ascii="Courier New" w:hAnsi="Courier New" w:hint="default"/>
+        <w:sz w:val="20"/>
+      </w:rPr>
+    </w:lvl>
+    <w:lvl w:ilvl="2" w:tentative="1">
+      <w:start w:val="1"/>
+      <w:numFmt w:val="bullet"/>
+      <w:lvlText w:val=""/>
+      <w:lvlJc w:val="left"/>
+      <w:pPr>
+        <w:tabs>
+          <w:tab w:val="num" w:pos="2160"/>
+        </w:tabs>
+        <w:ind w:left="2160" w:hanging="360"/>
+      </w:pPr>
+      <w:rPr>
+        <w:rFonts w:ascii="Wingdings" w:hAnsi="Wingdings" w:hint="default"/>
+        <w:sz w:val="20"/>
+      </w:rPr>
+    </w:lvl>
+    <w:lvl w:ilvl="3" w:tentative="1">
+      <w:start w:val="1"/>
+      <w:numFmt w:val="bullet"/>
+      <w:lvlText w:val=""/>
+      <w:lvlJc w:val="left"/>
+      <w:pPr>
+        <w:tabs>
+          <w:tab w:val="num" w:pos="2880"/>
+        </w:tabs>
+        <w:ind w:left="2880" w:hanging="360"/>
+      </w:pPr>
+      <w:rPr>
+        <w:rFonts w:ascii="Wingdings" w:hAnsi="Wingdings" w:hint="default"/>
+        <w:sz w:val="20"/>
+      </w:rPr>
+    </w:lvl>
+    <w:lvl w:ilvl="4" w:tentative="1">
+      <w:start w:val="1"/>
+      <w:numFmt w:val="bullet"/>
+      <w:lvlText w:val=""/>
+      <w:lvlJc w:val="left"/>
+      <w:pPr>
+        <w:tabs>
+          <w:tab w:val="num" w:pos="3600"/>
+        </w:tabs>
+        <w:ind w:left="3600" w:hanging="360"/>
+      </w:pPr>
+      <w:rPr>
+        <w:rFonts w:ascii="Wingdings" w:hAnsi="Wingdings" w:hint="default"/>
+        <w:sz w:val="20"/>
+      </w:rPr>
+    </w:lvl>
+    <w:lvl w:ilvl="5" w:tentative="1">
+      <w:start w:val="1"/>
+      <w:numFmt w:val="bullet"/>
+      <w:lvlText w:val=""/>
+      <w:lvlJc w:val="left"/>
+      <w:pPr>
+        <w:tabs>
+          <w:tab w:val="num" w:pos="4320"/>
+        </w:tabs>
+        <w:ind w:left="4320" w:hanging="360"/>
+      </w:pPr>
+      <w:rPr>
+        <w:rFonts w:ascii="Wingdings" w:hAnsi="Wingdings" w:hint="default"/>
+        <w:sz w:val="20"/>
+      </w:rPr>
+    </w:lvl>
+    <w:lvl w:ilvl="6" w:tentative="1">
+      <w:start w:val="1"/>
+      <w:numFmt w:val="bullet"/>
+      <w:lvlText w:val=""/>
+      <w:lvlJc w:val="left"/>
+      <w:pPr>
+        <w:tabs>
+          <w:tab w:val="num" w:pos="5040"/>
+        </w:tabs>
+        <w:ind w:left="5040" w:hanging="360"/>
+      </w:pPr>
+      <w:rPr>
+        <w:rFonts w:ascii="Wingdings" w:hAnsi="Wingdings" w:hint="default"/>
+        <w:sz w:val="20"/>
+      </w:rPr>
+    </w:lvl>
+    <w:lvl w:ilvl="7" w:tentative="1">
+      <w:start w:val="1"/>
+      <w:numFmt w:val="bullet"/>
+      <w:lvlText w:val=""/>
+      <w:lvlJc w:val="left"/>
+      <w:pPr>
+        <w:tabs>
+          <w:tab w:val="num" w:pos="5760"/>
+        </w:tabs>
+        <w:ind w:left="5760" w:hanging="360"/>
+      </w:pPr>
+      <w:rPr>
+        <w:rFonts w:ascii="Wingdings" w:hAnsi="Wingdings" w:hint="default"/>
+        <w:sz w:val="20"/>
+      </w:rPr>
+    </w:lvl>
+    <w:lvl w:ilvl="8" w:tentative="1">
+      <w:start w:val="1"/>
+      <w:numFmt w:val="bullet"/>
+      <w:lvlText w:val=""/>
+      <w:lvlJc w:val="left"/>
+      <w:pPr>
+        <w:tabs>
+          <w:tab w:val="num" w:pos="6480"/>
+        </w:tabs>
+        <w:ind w:left="6480" w:hanging="360"/>
+      </w:pPr>
+      <w:rPr>
+        <w:rFonts w:ascii="Wingdings" w:hAnsi="Wingdings" w:hint="default"/>
+        <w:sz w:val="20"/>
+      </w:rPr>
+    </w:lvl>
+  </w:abstractNum>
+  <w:abstractNum w:abstractNumId="11" w15:restartNumberingAfterBreak="0">
+    <w:nsid w:val="3B5D1C06"/>
+    <w:multiLevelType w:val="multilevel"/>
+    <w:tmpl w:val="86AE4A52"/>
+    <w:lvl w:ilvl="0">
+      <w:start w:val="1"/>
+      <w:numFmt w:val="bullet"/>
+      <w:lvlText w:val=""/>
+      <w:lvlJc w:val="left"/>
+      <w:pPr>
+        <w:tabs>
+          <w:tab w:val="num" w:pos="720"/>
+        </w:tabs>
+        <w:ind w:left="720" w:hanging="360"/>
+      </w:pPr>
+      <w:rPr>
+        <w:rFonts w:ascii="Symbol" w:hAnsi="Symbol" w:hint="default"/>
+        <w:sz w:val="20"/>
+      </w:rPr>
+    </w:lvl>
+    <w:lvl w:ilvl="1" w:tentative="1">
+      <w:start w:val="1"/>
+      <w:numFmt w:val="bullet"/>
+      <w:lvlText w:val="o"/>
+      <w:lvlJc w:val="left"/>
+      <w:pPr>
+        <w:tabs>
+          <w:tab w:val="num" w:pos="1440"/>
+        </w:tabs>
+        <w:ind w:left="1440" w:hanging="360"/>
+      </w:pPr>
+      <w:rPr>
+        <w:rFonts w:ascii="Courier New" w:hAnsi="Courier New" w:hint="default"/>
+        <w:sz w:val="20"/>
+      </w:rPr>
+    </w:lvl>
+    <w:lvl w:ilvl="2" w:tentative="1">
+      <w:start w:val="1"/>
+      <w:numFmt w:val="bullet"/>
+      <w:lvlText w:val=""/>
+      <w:lvlJc w:val="left"/>
+      <w:pPr>
+        <w:tabs>
+          <w:tab w:val="num" w:pos="2160"/>
+        </w:tabs>
+        <w:ind w:left="2160" w:hanging="360"/>
+      </w:pPr>
+      <w:rPr>
+        <w:rFonts w:ascii="Wingdings" w:hAnsi="Wingdings" w:hint="default"/>
+        <w:sz w:val="20"/>
+      </w:rPr>
+    </w:lvl>
+    <w:lvl w:ilvl="3" w:tentative="1">
+      <w:start w:val="1"/>
+      <w:numFmt w:val="bullet"/>
+      <w:lvlText w:val=""/>
+      <w:lvlJc w:val="left"/>
+      <w:pPr>
+        <w:tabs>
+          <w:tab w:val="num" w:pos="2880"/>
+        </w:tabs>
+        <w:ind w:left="2880" w:hanging="360"/>
+      </w:pPr>
+      <w:rPr>
+        <w:rFonts w:ascii="Wingdings" w:hAnsi="Wingdings" w:hint="default"/>
+        <w:sz w:val="20"/>
+      </w:rPr>
+    </w:lvl>
+    <w:lvl w:ilvl="4" w:tentative="1">
+      <w:start w:val="1"/>
+      <w:numFmt w:val="bullet"/>
+      <w:lvlText w:val=""/>
+      <w:lvlJc w:val="left"/>
+      <w:pPr>
+        <w:tabs>
+          <w:tab w:val="num" w:pos="3600"/>
+        </w:tabs>
+        <w:ind w:left="3600" w:hanging="360"/>
+      </w:pPr>
+      <w:rPr>
+        <w:rFonts w:ascii="Wingdings" w:hAnsi="Wingdings" w:hint="default"/>
+        <w:sz w:val="20"/>
+      </w:rPr>
+    </w:lvl>
+    <w:lvl w:ilvl="5" w:tentative="1">
+      <w:start w:val="1"/>
+      <w:numFmt w:val="bullet"/>
+      <w:lvlText w:val=""/>
+      <w:lvlJc w:val="left"/>
+      <w:pPr>
+        <w:tabs>
+          <w:tab w:val="num" w:pos="4320"/>
+        </w:tabs>
+        <w:ind w:left="4320" w:hanging="360"/>
+      </w:pPr>
+      <w:rPr>
+        <w:rFonts w:ascii="Wingdings" w:hAnsi="Wingdings" w:hint="default"/>
+        <w:sz w:val="20"/>
+      </w:rPr>
+    </w:lvl>
+    <w:lvl w:ilvl="6" w:tentative="1">
+      <w:start w:val="1"/>
+      <w:numFmt w:val="bullet"/>
+      <w:lvlText w:val=""/>
+      <w:lvlJc w:val="left"/>
+      <w:pPr>
+        <w:tabs>
+          <w:tab w:val="num" w:pos="5040"/>
+        </w:tabs>
+        <w:ind w:left="5040" w:hanging="360"/>
+      </w:pPr>
+      <w:rPr>
+        <w:rFonts w:ascii="Wingdings" w:hAnsi="Wingdings" w:hint="default"/>
+        <w:sz w:val="20"/>
+      </w:rPr>
+    </w:lvl>
+    <w:lvl w:ilvl="7" w:tentative="1">
+      <w:start w:val="1"/>
+      <w:numFmt w:val="bullet"/>
+      <w:lvlText w:val=""/>
+      <w:lvlJc w:val="left"/>
+      <w:pPr>
+        <w:tabs>
+          <w:tab w:val="num" w:pos="5760"/>
+        </w:tabs>
+        <w:ind w:left="5760" w:hanging="360"/>
+      </w:pPr>
+      <w:rPr>
+        <w:rFonts w:ascii="Wingdings" w:hAnsi="Wingdings" w:hint="default"/>
+        <w:sz w:val="20"/>
+      </w:rPr>
+    </w:lvl>
+    <w:lvl w:ilvl="8" w:tentative="1">
+      <w:start w:val="1"/>
+      <w:numFmt w:val="bullet"/>
+      <w:lvlText w:val=""/>
+      <w:lvlJc w:val="left"/>
+      <w:pPr>
+        <w:tabs>
+          <w:tab w:val="num" w:pos="6480"/>
+        </w:tabs>
+        <w:ind w:left="6480" w:hanging="360"/>
+      </w:pPr>
+      <w:rPr>
+        <w:rFonts w:ascii="Wingdings" w:hAnsi="Wingdings" w:hint="default"/>
+        <w:sz w:val="20"/>
+      </w:rPr>
+    </w:lvl>
+  </w:abstractNum>
+  <w:abstractNum w:abstractNumId="12" w15:restartNumberingAfterBreak="0">
+    <w:nsid w:val="455519D2"/>
+    <w:multiLevelType w:val="multilevel"/>
+    <w:tmpl w:val="7C08B4B2"/>
+    <w:lvl w:ilvl="0">
+      <w:start w:val="1"/>
+      <w:numFmt w:val="bullet"/>
+      <w:lvlText w:val=""/>
+      <w:lvlJc w:val="left"/>
+      <w:pPr>
+        <w:tabs>
+          <w:tab w:val="num" w:pos="720"/>
+        </w:tabs>
+        <w:ind w:left="720" w:hanging="360"/>
+      </w:pPr>
+      <w:rPr>
+        <w:rFonts w:ascii="Symbol" w:hAnsi="Symbol" w:hint="default"/>
+        <w:sz w:val="20"/>
+      </w:rPr>
+    </w:lvl>
+    <w:lvl w:ilvl="1" w:tentative="1">
+      <w:start w:val="1"/>
+      <w:numFmt w:val="bullet"/>
+      <w:lvlText w:val="o"/>
+      <w:lvlJc w:val="left"/>
+      <w:pPr>
+        <w:tabs>
+          <w:tab w:val="num" w:pos="1440"/>
+        </w:tabs>
+        <w:ind w:left="1440" w:hanging="360"/>
+      </w:pPr>
+      <w:rPr>
+        <w:rFonts w:ascii="Courier New" w:hAnsi="Courier New" w:hint="default"/>
+        <w:sz w:val="20"/>
+      </w:rPr>
+    </w:lvl>
+    <w:lvl w:ilvl="2" w:tentative="1">
+      <w:start w:val="1"/>
+      <w:numFmt w:val="bullet"/>
+      <w:lvlText w:val=""/>
+      <w:lvlJc w:val="left"/>
+      <w:pPr>
+        <w:tabs>
+          <w:tab w:val="num" w:pos="2160"/>
+        </w:tabs>
+        <w:ind w:left="2160" w:hanging="360"/>
+      </w:pPr>
+      <w:rPr>
+        <w:rFonts w:ascii="Wingdings" w:hAnsi="Wingdings" w:hint="default"/>
+        <w:sz w:val="20"/>
+      </w:rPr>
+    </w:lvl>
+    <w:lvl w:ilvl="3" w:tentative="1">
+      <w:start w:val="1"/>
+      <w:numFmt w:val="bullet"/>
+      <w:lvlText w:val=""/>
+      <w:lvlJc w:val="left"/>
+      <w:pPr>
+        <w:tabs>
+          <w:tab w:val="num" w:pos="2880"/>
+        </w:tabs>
+        <w:ind w:left="2880" w:hanging="360"/>
+      </w:pPr>
+      <w:rPr>
+        <w:rFonts w:ascii="Wingdings" w:hAnsi="Wingdings" w:hint="default"/>
+        <w:sz w:val="20"/>
+      </w:rPr>
+    </w:lvl>
+    <w:lvl w:ilvl="4" w:tentative="1">
+      <w:start w:val="1"/>
+      <w:numFmt w:val="bullet"/>
+      <w:lvlText w:val=""/>
+      <w:lvlJc w:val="left"/>
+      <w:pPr>
+        <w:tabs>
+          <w:tab w:val="num" w:pos="3600"/>
+        </w:tabs>
+        <w:ind w:left="3600" w:hanging="360"/>
+      </w:pPr>
+      <w:rPr>
+        <w:rFonts w:ascii="Wingdings" w:hAnsi="Wingdings" w:hint="default"/>
+        <w:sz w:val="20"/>
+      </w:rPr>
+    </w:lvl>
+    <w:lvl w:ilvl="5" w:tentative="1">
+      <w:start w:val="1"/>
+      <w:numFmt w:val="bullet"/>
+      <w:lvlText w:val=""/>
+      <w:lvlJc w:val="left"/>
+      <w:pPr>
+        <w:tabs>
+          <w:tab w:val="num" w:pos="4320"/>
+        </w:tabs>
+        <w:ind w:left="4320" w:hanging="360"/>
+      </w:pPr>
+      <w:rPr>
+        <w:rFonts w:ascii="Wingdings" w:hAnsi="Wingdings" w:hint="default"/>
+        <w:sz w:val="20"/>
+      </w:rPr>
+    </w:lvl>
+    <w:lvl w:ilvl="6" w:tentative="1">
+      <w:start w:val="1"/>
+      <w:numFmt w:val="bullet"/>
+      <w:lvlText w:val=""/>
+      <w:lvlJc w:val="left"/>
+      <w:pPr>
+        <w:tabs>
+          <w:tab w:val="num" w:pos="5040"/>
+        </w:tabs>
+        <w:ind w:left="5040" w:hanging="360"/>
+      </w:pPr>
+      <w:rPr>
+        <w:rFonts w:ascii="Wingdings" w:hAnsi="Wingdings" w:hint="default"/>
+        <w:sz w:val="20"/>
+      </w:rPr>
+    </w:lvl>
+    <w:lvl w:ilvl="7" w:tentative="1">
+      <w:start w:val="1"/>
+      <w:numFmt w:val="bullet"/>
+      <w:lvlText w:val=""/>
+      <w:lvlJc w:val="left"/>
+      <w:pPr>
+        <w:tabs>
+          <w:tab w:val="num" w:pos="5760"/>
+        </w:tabs>
+        <w:ind w:left="5760" w:hanging="360"/>
+      </w:pPr>
+      <w:rPr>
+        <w:rFonts w:ascii="Wingdings" w:hAnsi="Wingdings" w:hint="default"/>
+        <w:sz w:val="20"/>
+      </w:rPr>
+    </w:lvl>
+    <w:lvl w:ilvl="8" w:tentative="1">
+      <w:start w:val="1"/>
+      <w:numFmt w:val="bullet"/>
+      <w:lvlText w:val=""/>
+      <w:lvlJc w:val="left"/>
+      <w:pPr>
+        <w:tabs>
+          <w:tab w:val="num" w:pos="6480"/>
+        </w:tabs>
+        <w:ind w:left="6480" w:hanging="360"/>
+      </w:pPr>
+      <w:rPr>
+        <w:rFonts w:ascii="Wingdings" w:hAnsi="Wingdings" w:hint="default"/>
+        <w:sz w:val="20"/>
+      </w:rPr>
+    </w:lvl>
+  </w:abstractNum>
+  <w:abstractNum w:abstractNumId="13" w15:restartNumberingAfterBreak="0">
+    <w:nsid w:val="4C6635F8"/>
+    <w:multiLevelType w:val="multilevel"/>
+    <w:tmpl w:val="4B1CC038"/>
+    <w:lvl w:ilvl="0">
+      <w:start w:val="1"/>
+      <w:numFmt w:val="bullet"/>
+      <w:lvlText w:val=""/>
+      <w:lvlJc w:val="left"/>
+      <w:pPr>
+        <w:tabs>
+          <w:tab w:val="num" w:pos="720"/>
+        </w:tabs>
+        <w:ind w:left="720" w:hanging="360"/>
+      </w:pPr>
+      <w:rPr>
+        <w:rFonts w:ascii="Symbol" w:hAnsi="Symbol" w:hint="default"/>
+        <w:sz w:val="20"/>
+      </w:rPr>
+    </w:lvl>
+    <w:lvl w:ilvl="1" w:tentative="1">
+      <w:start w:val="1"/>
+      <w:numFmt w:val="bullet"/>
+      <w:lvlText w:val="o"/>
+      <w:lvlJc w:val="left"/>
+      <w:pPr>
+        <w:tabs>
+          <w:tab w:val="num" w:pos="1440"/>
+        </w:tabs>
+        <w:ind w:left="1440" w:hanging="360"/>
+      </w:pPr>
+      <w:rPr>
+        <w:rFonts w:ascii="Courier New" w:hAnsi="Courier New" w:hint="default"/>
+        <w:sz w:val="20"/>
+      </w:rPr>
+    </w:lvl>
+    <w:lvl w:ilvl="2" w:tentative="1">
+      <w:start w:val="1"/>
+      <w:numFmt w:val="bullet"/>
+      <w:lvlText w:val=""/>
+      <w:lvlJc w:val="left"/>
+      <w:pPr>
+        <w:tabs>
+          <w:tab w:val="num" w:pos="2160"/>
+        </w:tabs>
+        <w:ind w:left="2160" w:hanging="360"/>
+      </w:pPr>
+      <w:rPr>
+        <w:rFonts w:ascii="Wingdings" w:hAnsi="Wingdings" w:hint="default"/>
+        <w:sz w:val="20"/>
+      </w:rPr>
+    </w:lvl>
+    <w:lvl w:ilvl="3" w:tentative="1">
+      <w:start w:val="1"/>
+      <w:numFmt w:val="bullet"/>
+      <w:lvlText w:val=""/>
+      <w:lvlJc w:val="left"/>
+      <w:pPr>
+        <w:tabs>
+          <w:tab w:val="num" w:pos="2880"/>
+        </w:tabs>
+        <w:ind w:left="2880" w:hanging="360"/>
+      </w:pPr>
+      <w:rPr>
+        <w:rFonts w:ascii="Wingdings" w:hAnsi="Wingdings" w:hint="default"/>
+        <w:sz w:val="20"/>
+      </w:rPr>
+    </w:lvl>
+    <w:lvl w:ilvl="4" w:tentative="1">
+      <w:start w:val="1"/>
+      <w:numFmt w:val="bullet"/>
+      <w:lvlText w:val=""/>
+      <w:lvlJc w:val="left"/>
+      <w:pPr>
+        <w:tabs>
+          <w:tab w:val="num" w:pos="3600"/>
+        </w:tabs>
+        <w:ind w:left="3600" w:hanging="360"/>
+      </w:pPr>
+      <w:rPr>
+        <w:rFonts w:ascii="Wingdings" w:hAnsi="Wingdings" w:hint="default"/>
+        <w:sz w:val="20"/>
+      </w:rPr>
+    </w:lvl>
+    <w:lvl w:ilvl="5" w:tentative="1">
+      <w:start w:val="1"/>
+      <w:numFmt w:val="bullet"/>
+      <w:lvlText w:val=""/>
+      <w:lvlJc w:val="left"/>
+      <w:pPr>
+        <w:tabs>
+          <w:tab w:val="num" w:pos="4320"/>
+        </w:tabs>
+        <w:ind w:left="4320" w:hanging="360"/>
+      </w:pPr>
+      <w:rPr>
+        <w:rFonts w:ascii="Wingdings" w:hAnsi="Wingdings" w:hint="default"/>
+        <w:sz w:val="20"/>
+      </w:rPr>
+    </w:lvl>
+    <w:lvl w:ilvl="6" w:tentative="1">
+      <w:start w:val="1"/>
+      <w:numFmt w:val="bullet"/>
+      <w:lvlText w:val=""/>
+      <w:lvlJc w:val="left"/>
+      <w:pPr>
+        <w:tabs>
+          <w:tab w:val="num" w:pos="5040"/>
+        </w:tabs>
+        <w:ind w:left="5040" w:hanging="360"/>
+      </w:pPr>
+      <w:rPr>
+        <w:rFonts w:ascii="Wingdings" w:hAnsi="Wingdings" w:hint="default"/>
+        <w:sz w:val="20"/>
+      </w:rPr>
+    </w:lvl>
+    <w:lvl w:ilvl="7" w:tentative="1">
+      <w:start w:val="1"/>
+      <w:numFmt w:val="bullet"/>
+      <w:lvlText w:val=""/>
+      <w:lvlJc w:val="left"/>
+      <w:pPr>
+        <w:tabs>
+          <w:tab w:val="num" w:pos="5760"/>
+        </w:tabs>
+        <w:ind w:left="5760" w:hanging="360"/>
+      </w:pPr>
+      <w:rPr>
+        <w:rFonts w:ascii="Wingdings" w:hAnsi="Wingdings" w:hint="default"/>
+        <w:sz w:val="20"/>
+      </w:rPr>
+    </w:lvl>
+    <w:lvl w:ilvl="8" w:tentative="1">
+      <w:start w:val="1"/>
+      <w:numFmt w:val="bullet"/>
+      <w:lvlText w:val=""/>
+      <w:lvlJc w:val="left"/>
+      <w:pPr>
+        <w:tabs>
+          <w:tab w:val="num" w:pos="6480"/>
+        </w:tabs>
+        <w:ind w:left="6480" w:hanging="360"/>
+      </w:pPr>
+      <w:rPr>
+        <w:rFonts w:ascii="Wingdings" w:hAnsi="Wingdings" w:hint="default"/>
+        <w:sz w:val="20"/>
+      </w:rPr>
+    </w:lvl>
+  </w:abstractNum>
+  <w:abstractNum w:abstractNumId="14" w15:restartNumberingAfterBreak="0">
+    <w:nsid w:val="5E244268"/>
+    <w:multiLevelType w:val="multilevel"/>
+    <w:tmpl w:val="BAEED0E4"/>
+    <w:lvl w:ilvl="0">
+      <w:start w:val="1"/>
+      <w:numFmt w:val="bullet"/>
+      <w:lvlText w:val=""/>
+      <w:lvlJc w:val="left"/>
+      <w:pPr>
+        <w:tabs>
+          <w:tab w:val="num" w:pos="720"/>
+        </w:tabs>
+        <w:ind w:left="720" w:hanging="360"/>
+      </w:pPr>
+      <w:rPr>
+        <w:rFonts w:ascii="Symbol" w:hAnsi="Symbol" w:hint="default"/>
+        <w:sz w:val="20"/>
+      </w:rPr>
+    </w:lvl>
+    <w:lvl w:ilvl="1" w:tentative="1">
+      <w:start w:val="1"/>
+      <w:numFmt w:val="bullet"/>
+      <w:lvlText w:val="o"/>
+      <w:lvlJc w:val="left"/>
+      <w:pPr>
+        <w:tabs>
+          <w:tab w:val="num" w:pos="1440"/>
+        </w:tabs>
+        <w:ind w:left="1440" w:hanging="360"/>
+      </w:pPr>
+      <w:rPr>
+        <w:rFonts w:ascii="Courier New" w:hAnsi="Courier New" w:hint="default"/>
+        <w:sz w:val="20"/>
+      </w:rPr>
+    </w:lvl>
+    <w:lvl w:ilvl="2" w:tentative="1">
+      <w:start w:val="1"/>
+      <w:numFmt w:val="bullet"/>
+      <w:lvlText w:val=""/>
+      <w:lvlJc w:val="left"/>
+      <w:pPr>
+        <w:tabs>
+          <w:tab w:val="num" w:pos="2160"/>
+        </w:tabs>
+        <w:ind w:left="2160" w:hanging="360"/>
+      </w:pPr>
+      <w:rPr>
+        <w:rFonts w:ascii="Wingdings" w:hAnsi="Wingdings" w:hint="default"/>
+        <w:sz w:val="20"/>
+      </w:rPr>
+    </w:lvl>
+    <w:lvl w:ilvl="3" w:tentative="1">
+      <w:start w:val="1"/>
+      <w:numFmt w:val="bullet"/>
+      <w:lvlText w:val=""/>
+      <w:lvlJc w:val="left"/>
+      <w:pPr>
+        <w:tabs>
+          <w:tab w:val="num" w:pos="2880"/>
+        </w:tabs>
+        <w:ind w:left="2880" w:hanging="360"/>
+      </w:pPr>
+      <w:rPr>
+        <w:rFonts w:ascii="Wingdings" w:hAnsi="Wingdings" w:hint="default"/>
+        <w:sz w:val="20"/>
+      </w:rPr>
+    </w:lvl>
+    <w:lvl w:ilvl="4" w:tentative="1">
+      <w:start w:val="1"/>
+      <w:numFmt w:val="bullet"/>
+      <w:lvlText w:val=""/>
+      <w:lvlJc w:val="left"/>
+      <w:pPr>
+        <w:tabs>
+          <w:tab w:val="num" w:pos="3600"/>
+        </w:tabs>
+        <w:ind w:left="3600" w:hanging="360"/>
+      </w:pPr>
+      <w:rPr>
+        <w:rFonts w:ascii="Wingdings" w:hAnsi="Wingdings" w:hint="default"/>
+        <w:sz w:val="20"/>
+      </w:rPr>
+    </w:lvl>
+    <w:lvl w:ilvl="5" w:tentative="1">
+      <w:start w:val="1"/>
+      <w:numFmt w:val="bullet"/>
+      <w:lvlText w:val=""/>
+      <w:lvlJc w:val="left"/>
+      <w:pPr>
+        <w:tabs>
+          <w:tab w:val="num" w:pos="4320"/>
+        </w:tabs>
+        <w:ind w:left="4320" w:hanging="360"/>
+      </w:pPr>
+      <w:rPr>
+        <w:rFonts w:ascii="Wingdings" w:hAnsi="Wingdings" w:hint="default"/>
+        <w:sz w:val="20"/>
+      </w:rPr>
+    </w:lvl>
+    <w:lvl w:ilvl="6" w:tentative="1">
+      <w:start w:val="1"/>
+      <w:numFmt w:val="bullet"/>
+      <w:lvlText w:val=""/>
+      <w:lvlJc w:val="left"/>
+      <w:pPr>
+        <w:tabs>
+          <w:tab w:val="num" w:pos="5040"/>
+        </w:tabs>
+        <w:ind w:left="5040" w:hanging="360"/>
+      </w:pPr>
+      <w:rPr>
+        <w:rFonts w:ascii="Wingdings" w:hAnsi="Wingdings" w:hint="default"/>
+        <w:sz w:val="20"/>
+      </w:rPr>
+    </w:lvl>
+    <w:lvl w:ilvl="7" w:tentative="1">
+      <w:start w:val="1"/>
+      <w:numFmt w:val="bullet"/>
+      <w:lvlText w:val=""/>
+      <w:lvlJc w:val="left"/>
+      <w:pPr>
+        <w:tabs>
+          <w:tab w:val="num" w:pos="5760"/>
+        </w:tabs>
+        <w:ind w:left="5760" w:hanging="360"/>
+      </w:pPr>
+      <w:rPr>
+        <w:rFonts w:ascii="Wingdings" w:hAnsi="Wingdings" w:hint="default"/>
+        <w:sz w:val="20"/>
+      </w:rPr>
+    </w:lvl>
+    <w:lvl w:ilvl="8" w:tentative="1">
+      <w:start w:val="1"/>
+      <w:numFmt w:val="bullet"/>
+      <w:lvlText w:val=""/>
+      <w:lvlJc w:val="left"/>
+      <w:pPr>
+        <w:tabs>
+          <w:tab w:val="num" w:pos="6480"/>
+        </w:tabs>
+        <w:ind w:left="6480" w:hanging="360"/>
+      </w:pPr>
+      <w:rPr>
+        <w:rFonts w:ascii="Wingdings" w:hAnsi="Wingdings" w:hint="default"/>
+        <w:sz w:val="20"/>
+      </w:rPr>
+    </w:lvl>
+  </w:abstractNum>
+  <w:abstractNum w:abstractNumId="15" w15:restartNumberingAfterBreak="0">
+    <w:nsid w:val="6178720C"/>
+    <w:multiLevelType w:val="multilevel"/>
+    <w:tmpl w:val="1DD03B2C"/>
+    <w:lvl w:ilvl="0">
+      <w:start w:val="1"/>
+      <w:numFmt w:val="bullet"/>
+      <w:lvlText w:val=""/>
+      <w:lvlJc w:val="left"/>
+      <w:pPr>
+        <w:tabs>
+          <w:tab w:val="num" w:pos="720"/>
+        </w:tabs>
+        <w:ind w:left="720" w:hanging="360"/>
+      </w:pPr>
+      <w:rPr>
+        <w:rFonts w:ascii="Symbol" w:hAnsi="Symbol" w:hint="default"/>
+        <w:sz w:val="20"/>
+      </w:rPr>
+    </w:lvl>
+    <w:lvl w:ilvl="1" w:tentative="1">
+      <w:start w:val="1"/>
+      <w:numFmt w:val="bullet"/>
+      <w:lvlText w:val="o"/>
+      <w:lvlJc w:val="left"/>
+      <w:pPr>
+        <w:tabs>
+          <w:tab w:val="num" w:pos="1440"/>
+        </w:tabs>
+        <w:ind w:left="1440" w:hanging="360"/>
+      </w:pPr>
+      <w:rPr>
+        <w:rFonts w:ascii="Courier New" w:hAnsi="Courier New" w:hint="default"/>
+        <w:sz w:val="20"/>
+      </w:rPr>
+    </w:lvl>
+    <w:lvl w:ilvl="2" w:tentative="1">
+      <w:start w:val="1"/>
+      <w:numFmt w:val="bullet"/>
+      <w:lvlText w:val=""/>
+      <w:lvlJc w:val="left"/>
+      <w:pPr>
+        <w:tabs>
+          <w:tab w:val="num" w:pos="2160"/>
+        </w:tabs>
+        <w:ind w:left="2160" w:hanging="360"/>
+      </w:pPr>
+      <w:rPr>
+        <w:rFonts w:ascii="Wingdings" w:hAnsi="Wingdings" w:hint="default"/>
+        <w:sz w:val="20"/>
+      </w:rPr>
+    </w:lvl>
+    <w:lvl w:ilvl="3" w:tentative="1">
+      <w:start w:val="1"/>
+      <w:numFmt w:val="bullet"/>
+      <w:lvlText w:val=""/>
+      <w:lvlJc w:val="left"/>
+      <w:pPr>
+        <w:tabs>
+          <w:tab w:val="num" w:pos="2880"/>
+        </w:tabs>
+        <w:ind w:left="2880" w:hanging="360"/>
+      </w:pPr>
+      <w:rPr>
+        <w:rFonts w:ascii="Wingdings" w:hAnsi="Wingdings" w:hint="default"/>
+        <w:sz w:val="20"/>
+      </w:rPr>
+    </w:lvl>
+    <w:lvl w:ilvl="4" w:tentative="1">
+      <w:start w:val="1"/>
+      <w:numFmt w:val="bullet"/>
+      <w:lvlText w:val=""/>
+      <w:lvlJc w:val="left"/>
+      <w:pPr>
+        <w:tabs>
+          <w:tab w:val="num" w:pos="3600"/>
+        </w:tabs>
+        <w:ind w:left="3600" w:hanging="360"/>
+      </w:pPr>
+      <w:rPr>
+        <w:rFonts w:ascii="Wingdings" w:hAnsi="Wingdings" w:hint="default"/>
+        <w:sz w:val="20"/>
+      </w:rPr>
+    </w:lvl>
+    <w:lvl w:ilvl="5" w:tentative="1">
+      <w:start w:val="1"/>
+      <w:numFmt w:val="bullet"/>
+      <w:lvlText w:val=""/>
+      <w:lvlJc w:val="left"/>
+      <w:pPr>
+        <w:tabs>
+          <w:tab w:val="num" w:pos="4320"/>
+        </w:tabs>
+        <w:ind w:left="4320" w:hanging="360"/>
+      </w:pPr>
+      <w:rPr>
+        <w:rFonts w:ascii="Wingdings" w:hAnsi="Wingdings" w:hint="default"/>
+        <w:sz w:val="20"/>
+      </w:rPr>
+    </w:lvl>
+    <w:lvl w:ilvl="6" w:tentative="1">
+      <w:start w:val="1"/>
+      <w:numFmt w:val="bullet"/>
+      <w:lvlText w:val=""/>
+      <w:lvlJc w:val="left"/>
+      <w:pPr>
+        <w:tabs>
+          <w:tab w:val="num" w:pos="5040"/>
+        </w:tabs>
+        <w:ind w:left="5040" w:hanging="360"/>
+      </w:pPr>
+      <w:rPr>
+        <w:rFonts w:ascii="Wingdings" w:hAnsi="Wingdings" w:hint="default"/>
+        <w:sz w:val="20"/>
+      </w:rPr>
+    </w:lvl>
+    <w:lvl w:ilvl="7" w:tentative="1">
+      <w:start w:val="1"/>
+      <w:numFmt w:val="bullet"/>
+      <w:lvlText w:val=""/>
+      <w:lvlJc w:val="left"/>
+      <w:pPr>
+        <w:tabs>
+          <w:tab w:val="num" w:pos="5760"/>
+        </w:tabs>
+        <w:ind w:left="5760" w:hanging="360"/>
+      </w:pPr>
+      <w:rPr>
+        <w:rFonts w:ascii="Wingdings" w:hAnsi="Wingdings" w:hint="default"/>
+        <w:sz w:val="20"/>
+      </w:rPr>
+    </w:lvl>
+    <w:lvl w:ilvl="8" w:tentative="1">
+      <w:start w:val="1"/>
+      <w:numFmt w:val="bullet"/>
+      <w:lvlText w:val=""/>
+      <w:lvlJc w:val="left"/>
+      <w:pPr>
+        <w:tabs>
+          <w:tab w:val="num" w:pos="6480"/>
+        </w:tabs>
+        <w:ind w:left="6480" w:hanging="360"/>
+      </w:pPr>
+      <w:rPr>
+        <w:rFonts w:ascii="Wingdings" w:hAnsi="Wingdings" w:hint="default"/>
+        <w:sz w:val="20"/>
+      </w:rPr>
+    </w:lvl>
+  </w:abstractNum>
   <w:num w:numId="1" w16cid:durableId="1097944016">
     <w:abstractNumId w:val="8"/>
   </w:num>
@@ -8504,6 +10434,27 @@
   </w:num>
   <w:num w:numId="9" w16cid:durableId="1552158105">
     <w:abstractNumId w:val="0"/>
+  </w:num>
+  <w:num w:numId="10" w16cid:durableId="928662105">
+    <w:abstractNumId w:val="14"/>
+  </w:num>
+  <w:num w:numId="11" w16cid:durableId="628975354">
+    <w:abstractNumId w:val="9"/>
+  </w:num>
+  <w:num w:numId="12" w16cid:durableId="1610308577">
+    <w:abstractNumId w:val="13"/>
+  </w:num>
+  <w:num w:numId="13" w16cid:durableId="725563720">
+    <w:abstractNumId w:val="10"/>
+  </w:num>
+  <w:num w:numId="14" w16cid:durableId="1536770698">
+    <w:abstractNumId w:val="11"/>
+  </w:num>
+  <w:num w:numId="15" w16cid:durableId="1289630024">
+    <w:abstractNumId w:val="15"/>
+  </w:num>
+  <w:num w:numId="16" w16cid:durableId="1241716951">
+    <w:abstractNumId w:val="12"/>
   </w:num>
 </w:numbering>
 </file>
@@ -9111,7 +11062,6 @@
   <w:style w:type="character" w:default="1" w:styleId="DefaultParagraphFont">
     <w:name w:val="Default Paragraph Font"/>
     <w:uiPriority w:val="1"/>
-    <w:semiHidden/>
     <w:unhideWhenUsed/>
   </w:style>
   <w:style w:type="table" w:default="1" w:styleId="TableNormal">

</xml_diff>

<commit_message>
Refactored to centralize object creation in PersonRepository for better separation of concerns.
refactoring almost every class for better SOC and SRP and apply correct polymorphism with out breaking rules of polymorphism.
</commit_message>
<xml_diff>
--- a/100_Program_Challenge_CSharp.docx
+++ b/100_Program_Challenge_CSharp.docx
@@ -8464,14 +8464,12 @@
                 <w:lang w:val="en-AU"/>
               </w:rPr>
             </w:pPr>
-            <w:proofErr w:type="spellStart"/>
             <w:r>
               <w:rPr>
                 <w:lang w:val="en-AU"/>
               </w:rPr>
               <w:t>YourApp.Models</w:t>
             </w:r>
-            <w:proofErr w:type="spellEnd"/>
           </w:p>
         </w:tc>
         <w:tc>
@@ -8531,14 +8529,12 @@
                 <w:lang w:val="en-AU"/>
               </w:rPr>
             </w:pPr>
-            <w:proofErr w:type="spellStart"/>
             <w:r>
               <w:rPr>
                 <w:lang w:val="en-AU"/>
               </w:rPr>
               <w:t>YourApp.Data</w:t>
             </w:r>
-            <w:proofErr w:type="spellEnd"/>
           </w:p>
         </w:tc>
         <w:tc>
@@ -8598,14 +8594,12 @@
                 <w:lang w:val="en-AU"/>
               </w:rPr>
             </w:pPr>
-            <w:proofErr w:type="spellStart"/>
             <w:r>
               <w:rPr>
                 <w:lang w:val="en-AU"/>
               </w:rPr>
               <w:t>YourApp.Services</w:t>
             </w:r>
-            <w:proofErr w:type="spellEnd"/>
           </w:p>
         </w:tc>
         <w:tc>
@@ -8665,28 +8659,12 @@
                 <w:lang w:val="en-AU"/>
               </w:rPr>
             </w:pPr>
-            <w:proofErr w:type="spellStart"/>
-            <w:r>
-              <w:rPr>
-                <w:lang w:val="en-AU"/>
-              </w:rPr>
-              <w:t>YourApp.WebApi</w:t>
-            </w:r>
-            <w:proofErr w:type="spellEnd"/>
-            <w:r>
-              <w:rPr>
-                <w:lang w:val="en-AU"/>
-              </w:rPr>
-              <w:t xml:space="preserve"> or </w:t>
-            </w:r>
-            <w:proofErr w:type="spellStart"/>
-            <w:r>
-              <w:rPr>
-                <w:lang w:val="en-AU"/>
-              </w:rPr>
-              <w:t>YourApp.UI</w:t>
-            </w:r>
-            <w:proofErr w:type="spellEnd"/>
+            <w:r>
+              <w:rPr>
+                <w:lang w:val="en-AU"/>
+              </w:rPr>
+              <w:t>YourApp.WebApi or YourApp.UI</w:t>
+            </w:r>
           </w:p>
         </w:tc>
         <w:tc>
@@ -8746,14 +8724,12 @@
                 <w:lang w:val="en-AU"/>
               </w:rPr>
             </w:pPr>
-            <w:proofErr w:type="spellStart"/>
             <w:r>
               <w:rPr>
                 <w:lang w:val="en-AU"/>
               </w:rPr>
               <w:t>YourApp.Tests</w:t>
             </w:r>
-            <w:proofErr w:type="spellEnd"/>
           </w:p>
         </w:tc>
         <w:tc>
@@ -9181,7 +9157,54 @@
         <w:t>Can dependencies be mocked or stubbed easily?</w:t>
       </w:r>
     </w:p>
-    <w:p/>
+    <w:p>
+      <w:r>
+        <w:t>--------------------------------------------------------------------------------------------------------------------------------------------------------------------------------------------------------------------------------------------</w:t>
+      </w:r>
+      <w:r>
+        <w:br/>
+      </w:r>
+      <w:r>
+        <w:br/>
+      </w:r>
+      <w:r>
+        <w:drawing>
+          <wp:inline distT="0" distB="0" distL="0" distR="0" wp14:anchorId="6D98DB99" wp14:editId="3CF3F81C">
+            <wp:extent cx="5486400" cy="3562985"/>
+            <wp:effectExtent l="0" t="0" r="0" b="0"/>
+            <wp:docPr id="1111244862" name="Picture 1" descr="A computer screen with a black screen&#10;&#10;AI-generated content may be incorrect."/>
+            <wp:cNvGraphicFramePr>
+              <a:graphicFrameLocks xmlns:a="http://schemas.openxmlformats.org/drawingml/2006/main" noChangeAspect="1"/>
+            </wp:cNvGraphicFramePr>
+            <a:graphic xmlns:a="http://schemas.openxmlformats.org/drawingml/2006/main">
+              <a:graphicData uri="http://schemas.openxmlformats.org/drawingml/2006/picture">
+                <pic:pic xmlns:pic="http://schemas.openxmlformats.org/drawingml/2006/picture">
+                  <pic:nvPicPr>
+                    <pic:cNvPr id="1111244862" name="Picture 1" descr="A computer screen with a black screen&#10;&#10;AI-generated content may be incorrect."/>
+                    <pic:cNvPicPr/>
+                  </pic:nvPicPr>
+                  <pic:blipFill>
+                    <a:blip r:embed="rId7"/>
+                    <a:stretch>
+                      <a:fillRect/>
+                    </a:stretch>
+                  </pic:blipFill>
+                  <pic:spPr>
+                    <a:xfrm>
+                      <a:off x="0" y="0"/>
+                      <a:ext cx="5486400" cy="3562985"/>
+                    </a:xfrm>
+                    <a:prstGeom prst="rect">
+                      <a:avLst/>
+                    </a:prstGeom>
+                  </pic:spPr>
+                </pic:pic>
+              </a:graphicData>
+            </a:graphic>
+          </wp:inline>
+        </w:drawing>
+      </w:r>
+    </w:p>
     <w:sectPr>
       <w:pgSz w:w="12240" w:h="15840"/>
       <w:pgMar w:top="1440" w:right="1800" w:bottom="1440" w:left="1800" w:header="720" w:footer="720" w:gutter="0"/>
@@ -11062,6 +11085,7 @@
   <w:style w:type="character" w:default="1" w:styleId="DefaultParagraphFont">
     <w:name w:val="Default Paragraph Font"/>
     <w:uiPriority w:val="1"/>
+    <w:semiHidden/>
     <w:unhideWhenUsed/>
   </w:style>
   <w:style w:type="table" w:default="1" w:styleId="TableNormal">

</xml_diff>

<commit_message>
what we achieved in this peoject, see comitt message
✅ What we’ve Achieved in This Polymorphism Project:
🧱 OOP Concepts Covered
✅ Inheritance – Student, Teacher, and Admin inherit from Person.

✅ Polymorphism – we used virtual and override so that each subclass could behave differently for DisplayInfo().

✅ Encapsulation – Properties are protected by validation logic.

✅ Abstraction (early steps) – we began abstracting object creation (PersonRepository) and input logic (InputHelper).

🧹 Refactoring / Design Principles
✅ SRP (Single Responsibility Principle) – Each class has one clear job.

✅ SoC (Separation of Concerns) – Main orchestrates only; data creation and filling happen in dedicated classes.

✅ Scalability – we’ve built the structure in a way that can grow (e.g., add interfaces, more roles, file/database input later).

✅ Maintainability – we now have folders like Models, Helpers, and Manager, our solution is organized like a real-world app.
</commit_message>
<xml_diff>
--- a/100_Program_Challenge_CSharp.docx
+++ b/100_Program_Challenge_CSharp.docx
@@ -174,6 +174,7 @@
                 <w:lang w:val="en-AU"/>
               </w:rPr>
             </w:pPr>
+            <w:proofErr w:type="gramStart"/>
             <w:r>
               <w:rPr>
                 <w:highlight w:val="cyan"/>
@@ -181,6 +182,7 @@
               </w:rPr>
               <w:t>Hello World</w:t>
             </w:r>
+            <w:proofErr w:type="gramEnd"/>
           </w:p>
         </w:tc>
         <w:tc>
@@ -1336,8 +1338,17 @@
                 <w:highlight w:val="cyan"/>
                 <w:lang w:val="en-AU"/>
               </w:rPr>
-              <w:t>Find Length Without Using .Length</w:t>
-            </w:r>
+              <w:t xml:space="preserve">Find Length Without </w:t>
+            </w:r>
+            <w:proofErr w:type="gramStart"/>
+            <w:r>
+              <w:rPr>
+                <w:highlight w:val="cyan"/>
+                <w:lang w:val="en-AU"/>
+              </w:rPr>
+              <w:t>Using .Length</w:t>
+            </w:r>
+            <w:proofErr w:type="gramEnd"/>
           </w:p>
         </w:tc>
         <w:tc>
@@ -3093,11 +3104,13 @@
           <w:p>
             <w:pPr>
               <w:rPr>
-                <w:lang w:val="en-AU"/>
-              </w:rPr>
-            </w:pPr>
-            <w:r>
-              <w:rPr>
+                <w:highlight w:val="cyan"/>
+                <w:lang w:val="en-AU"/>
+              </w:rPr>
+            </w:pPr>
+            <w:r>
+              <w:rPr>
+                <w:highlight w:val="cyan"/>
                 <w:lang w:val="en-AU"/>
               </w:rPr>
               <w:t>33</w:t>
@@ -3119,11 +3132,13 @@
           <w:p>
             <w:pPr>
               <w:rPr>
-                <w:lang w:val="en-AU"/>
-              </w:rPr>
-            </w:pPr>
-            <w:r>
-              <w:rPr>
+                <w:highlight w:val="cyan"/>
+                <w:lang w:val="en-AU"/>
+              </w:rPr>
+            </w:pPr>
+            <w:r>
+              <w:rPr>
+                <w:highlight w:val="cyan"/>
                 <w:lang w:val="en-AU"/>
               </w:rPr>
               <w:t>Polymorphism Demo</w:t>
@@ -3150,6 +3165,7 @@
             </w:pPr>
             <w:r>
               <w:rPr>
+                <w:highlight w:val="cyan"/>
                 <w:lang w:val="en-AU"/>
               </w:rPr>
               <w:t>OOP - Overriding</w:t>
@@ -4149,8 +4165,16 @@
               <w:rPr>
                 <w:lang w:val="en-AU"/>
               </w:rPr>
-              <w:t>LINQ + GroupBy</w:t>
-            </w:r>
+              <w:t xml:space="preserve">LINQ + </w:t>
+            </w:r>
+            <w:proofErr w:type="spellStart"/>
+            <w:r>
+              <w:rPr>
+                <w:lang w:val="en-AU"/>
+              </w:rPr>
+              <w:t>GroupBy</w:t>
+            </w:r>
+            <w:proofErr w:type="spellEnd"/>
           </w:p>
         </w:tc>
       </w:tr>
@@ -4232,8 +4256,16 @@
               <w:rPr>
                 <w:lang w:val="en-AU"/>
               </w:rPr>
-              <w:t>LINQ + OrderBy</w:t>
-            </w:r>
+              <w:t xml:space="preserve">LINQ + </w:t>
+            </w:r>
+            <w:proofErr w:type="spellStart"/>
+            <w:r>
+              <w:rPr>
+                <w:lang w:val="en-AU"/>
+              </w:rPr>
+              <w:t>OrderBy</w:t>
+            </w:r>
+            <w:proofErr w:type="spellEnd"/>
           </w:p>
         </w:tc>
       </w:tr>
@@ -4805,8 +4837,16 @@
               <w:rPr>
                 <w:lang w:val="en-AU"/>
               </w:rPr>
-              <w:t>Views, _Layout.cshtml</w:t>
-            </w:r>
+              <w:t>Views, _</w:t>
+            </w:r>
+            <w:proofErr w:type="spellStart"/>
+            <w:r>
+              <w:rPr>
+                <w:lang w:val="en-AU"/>
+              </w:rPr>
+              <w:t>Layout.cshtml</w:t>
+            </w:r>
+            <w:proofErr w:type="spellEnd"/>
           </w:p>
         </w:tc>
       </w:tr>
@@ -4846,11 +4886,47 @@
                 <w:lang w:val="en-AU"/>
               </w:rPr>
             </w:pPr>
-            <w:r>
-              <w:rPr>
-                <w:lang w:val="en-AU"/>
-              </w:rPr>
-              <w:t>ViewBag, ViewData, TempData Example</w:t>
+            <w:proofErr w:type="spellStart"/>
+            <w:r>
+              <w:rPr>
+                <w:lang w:val="en-AU"/>
+              </w:rPr>
+              <w:t>ViewBag</w:t>
+            </w:r>
+            <w:proofErr w:type="spellEnd"/>
+            <w:r>
+              <w:rPr>
+                <w:lang w:val="en-AU"/>
+              </w:rPr>
+              <w:t xml:space="preserve">, </w:t>
+            </w:r>
+            <w:proofErr w:type="spellStart"/>
+            <w:r>
+              <w:rPr>
+                <w:lang w:val="en-AU"/>
+              </w:rPr>
+              <w:t>ViewData</w:t>
+            </w:r>
+            <w:proofErr w:type="spellEnd"/>
+            <w:r>
+              <w:rPr>
+                <w:lang w:val="en-AU"/>
+              </w:rPr>
+              <w:t xml:space="preserve">, </w:t>
+            </w:r>
+            <w:proofErr w:type="spellStart"/>
+            <w:r>
+              <w:rPr>
+                <w:lang w:val="en-AU"/>
+              </w:rPr>
+              <w:t>TempData</w:t>
+            </w:r>
+            <w:proofErr w:type="spellEnd"/>
+            <w:r>
+              <w:rPr>
+                <w:lang w:val="en-AU"/>
+              </w:rPr>
+              <w:t xml:space="preserve"> Example</w:t>
             </w:r>
           </w:p>
         </w:tc>
@@ -5192,11 +5268,19 @@
                 <w:lang w:val="en-AU"/>
               </w:rPr>
             </w:pPr>
-            <w:r>
-              <w:rPr>
-                <w:lang w:val="en-AU"/>
-              </w:rPr>
-              <w:t>TempData + Loop</w:t>
+            <w:proofErr w:type="spellStart"/>
+            <w:r>
+              <w:rPr>
+                <w:lang w:val="en-AU"/>
+              </w:rPr>
+              <w:t>TempData</w:t>
+            </w:r>
+            <w:proofErr w:type="spellEnd"/>
+            <w:r>
+              <w:rPr>
+                <w:lang w:val="en-AU"/>
+              </w:rPr>
+              <w:t xml:space="preserve"> + Loop</w:t>
             </w:r>
           </w:p>
         </w:tc>
@@ -5387,11 +5471,19 @@
                 <w:lang w:val="en-AU"/>
               </w:rPr>
             </w:pPr>
-            <w:r>
-              <w:rPr>
-                <w:lang w:val="en-AU"/>
-              </w:rPr>
-              <w:t>ViewModel + foreach loop</w:t>
+            <w:proofErr w:type="spellStart"/>
+            <w:r>
+              <w:rPr>
+                <w:lang w:val="en-AU"/>
+              </w:rPr>
+              <w:t>ViewModel</w:t>
+            </w:r>
+            <w:proofErr w:type="spellEnd"/>
+            <w:r>
+              <w:rPr>
+                <w:lang w:val="en-AU"/>
+              </w:rPr>
+              <w:t xml:space="preserve"> + foreach loop</w:t>
             </w:r>
           </w:p>
         </w:tc>
@@ -5807,7 +5899,21 @@
               <w:rPr>
                 <w:lang w:val="en-AU"/>
               </w:rPr>
-              <w:t>Setup LocalDB + EF Code First</w:t>
+              <w:t xml:space="preserve">Setup </w:t>
+            </w:r>
+            <w:proofErr w:type="spellStart"/>
+            <w:r>
+              <w:rPr>
+                <w:lang w:val="en-AU"/>
+              </w:rPr>
+              <w:t>LocalDB</w:t>
+            </w:r>
+            <w:proofErr w:type="spellEnd"/>
+            <w:r>
+              <w:rPr>
+                <w:lang w:val="en-AU"/>
+              </w:rPr>
+              <w:t xml:space="preserve"> + EF Code First</w:t>
             </w:r>
           </w:p>
         </w:tc>
@@ -6018,11 +6124,19 @@
                 <w:lang w:val="en-AU"/>
               </w:rPr>
             </w:pPr>
-            <w:r>
-              <w:rPr>
-                <w:lang w:val="en-AU"/>
-              </w:rPr>
-              <w:t>ViewModel + DB</w:t>
+            <w:proofErr w:type="spellStart"/>
+            <w:r>
+              <w:rPr>
+                <w:lang w:val="en-AU"/>
+              </w:rPr>
+              <w:t>ViewModel</w:t>
+            </w:r>
+            <w:proofErr w:type="spellEnd"/>
+            <w:r>
+              <w:rPr>
+                <w:lang w:val="en-AU"/>
+              </w:rPr>
+              <w:t xml:space="preserve"> + DB</w:t>
             </w:r>
           </w:p>
         </w:tc>
@@ -6673,8 +6787,16 @@
               <w:rPr>
                 <w:lang w:val="en-AU"/>
               </w:rPr>
-              <w:t>Layout + ViewModel</w:t>
-            </w:r>
+              <w:t xml:space="preserve">Layout + </w:t>
+            </w:r>
+            <w:proofErr w:type="spellStart"/>
+            <w:r>
+              <w:rPr>
+                <w:lang w:val="en-AU"/>
+              </w:rPr>
+              <w:t>ViewModel</w:t>
+            </w:r>
+            <w:proofErr w:type="spellEnd"/>
           </w:p>
         </w:tc>
       </w:tr>
@@ -7488,11 +7610,19 @@
                 <w:lang w:val="en-AU"/>
               </w:rPr>
             </w:pPr>
-            <w:r>
-              <w:rPr>
-                <w:lang w:val="en-AU"/>
-              </w:rPr>
-              <w:t>FileReader + JS</w:t>
+            <w:proofErr w:type="spellStart"/>
+            <w:r>
+              <w:rPr>
+                <w:lang w:val="en-AU"/>
+              </w:rPr>
+              <w:t>FileReader</w:t>
+            </w:r>
+            <w:proofErr w:type="spellEnd"/>
+            <w:r>
+              <w:rPr>
+                <w:lang w:val="en-AU"/>
+              </w:rPr>
+              <w:t xml:space="preserve"> + JS</w:t>
             </w:r>
           </w:p>
         </w:tc>
@@ -7771,7 +7901,21 @@
               <w:rPr>
                 <w:lang w:val="en-AU"/>
               </w:rPr>
-              <w:t>Call API from MVC Project (using HttpClient)</w:t>
+              <w:t xml:space="preserve">Call API from MVC Project (using </w:t>
+            </w:r>
+            <w:proofErr w:type="spellStart"/>
+            <w:r>
+              <w:rPr>
+                <w:lang w:val="en-AU"/>
+              </w:rPr>
+              <w:t>HttpClient</w:t>
+            </w:r>
+            <w:proofErr w:type="spellEnd"/>
+            <w:r>
+              <w:rPr>
+                <w:lang w:val="en-AU"/>
+              </w:rPr>
+              <w:t>)</w:t>
             </w:r>
           </w:p>
         </w:tc>
@@ -8464,12 +8608,14 @@
                 <w:lang w:val="en-AU"/>
               </w:rPr>
             </w:pPr>
+            <w:proofErr w:type="spellStart"/>
             <w:r>
               <w:rPr>
                 <w:lang w:val="en-AU"/>
               </w:rPr>
               <w:t>YourApp.Models</w:t>
             </w:r>
+            <w:proofErr w:type="spellEnd"/>
           </w:p>
         </w:tc>
         <w:tc>
@@ -8529,12 +8675,14 @@
                 <w:lang w:val="en-AU"/>
               </w:rPr>
             </w:pPr>
+            <w:proofErr w:type="spellStart"/>
             <w:r>
               <w:rPr>
                 <w:lang w:val="en-AU"/>
               </w:rPr>
               <w:t>YourApp.Data</w:t>
             </w:r>
+            <w:proofErr w:type="spellEnd"/>
           </w:p>
         </w:tc>
         <w:tc>
@@ -8594,12 +8742,14 @@
                 <w:lang w:val="en-AU"/>
               </w:rPr>
             </w:pPr>
+            <w:proofErr w:type="spellStart"/>
             <w:r>
               <w:rPr>
                 <w:lang w:val="en-AU"/>
               </w:rPr>
               <w:t>YourApp.Services</w:t>
             </w:r>
+            <w:proofErr w:type="spellEnd"/>
           </w:p>
         </w:tc>
         <w:tc>
@@ -8659,12 +8809,28 @@
                 <w:lang w:val="en-AU"/>
               </w:rPr>
             </w:pPr>
-            <w:r>
-              <w:rPr>
-                <w:lang w:val="en-AU"/>
-              </w:rPr>
-              <w:t>YourApp.WebApi or YourApp.UI</w:t>
-            </w:r>
+            <w:proofErr w:type="spellStart"/>
+            <w:r>
+              <w:rPr>
+                <w:lang w:val="en-AU"/>
+              </w:rPr>
+              <w:t>YourApp.WebApi</w:t>
+            </w:r>
+            <w:proofErr w:type="spellEnd"/>
+            <w:r>
+              <w:rPr>
+                <w:lang w:val="en-AU"/>
+              </w:rPr>
+              <w:t xml:space="preserve"> or </w:t>
+            </w:r>
+            <w:proofErr w:type="spellStart"/>
+            <w:r>
+              <w:rPr>
+                <w:lang w:val="en-AU"/>
+              </w:rPr>
+              <w:t>YourApp.UI</w:t>
+            </w:r>
+            <w:proofErr w:type="spellEnd"/>
           </w:p>
         </w:tc>
         <w:tc>
@@ -8724,12 +8890,14 @@
                 <w:lang w:val="en-AU"/>
               </w:rPr>
             </w:pPr>
+            <w:proofErr w:type="spellStart"/>
             <w:r>
               <w:rPr>
                 <w:lang w:val="en-AU"/>
               </w:rPr>
               <w:t>YourApp.Tests</w:t>
             </w:r>
+            <w:proofErr w:type="spellEnd"/>
           </w:p>
         </w:tc>
         <w:tc>
@@ -9168,6 +9336,9 @@
         <w:br/>
       </w:r>
       <w:r>
+        <w:rPr>
+          <w:noProof/>
+        </w:rPr>
         <w:drawing>
           <wp:inline distT="0" distB="0" distL="0" distR="0" wp14:anchorId="6D98DB99" wp14:editId="3CF3F81C">
             <wp:extent cx="5486400" cy="3562985"/>

</xml_diff>